<commit_message>
Fix error hide first row
</commit_message>
<xml_diff>
--- a/Feedback to Developer.docx
+++ b/Feedback to Developer.docx
@@ -1,6 +1,6 @@
 
 <file path=word/document.xml><?xml version="1.0" encoding="utf-8"?>
-<w:document xmlns:wpc="http://schemas.microsoft.com/office/word/2010/wordprocessingCanvas" xmlns:cx="http://schemas.microsoft.com/office/drawing/2014/chartex" xmlns:cx1="http://schemas.microsoft.com/office/drawing/2015/9/8/chartex" xmlns:cx2="http://schemas.microsoft.com/office/drawing/2015/10/21/chartex" xmlns:cx3="http://schemas.microsoft.com/office/drawing/2016/5/9/chartex" xmlns:cx4="http://schemas.microsoft.com/office/drawing/2016/5/10/chartex" xmlns:cx5="http://schemas.microsoft.com/office/drawing/2016/5/11/chartex" xmlns:cx6="http://schemas.microsoft.com/office/drawing/2016/5/12/chartex" xmlns:cx7="http://schemas.microsoft.com/office/drawing/2016/5/13/chartex" xmlns:cx8="http://schemas.microsoft.com/office/drawing/2016/5/14/chartex" xmlns:mc="http://schemas.openxmlformats.org/markup-compatibility/2006" xmlns:aink="http://schemas.microsoft.com/office/drawing/2016/ink" xmlns:am3d="http://schemas.microsoft.com/office/drawing/2017/model3d" xmlns:o="urn:schemas-microsoft-com:office:office" xmlns:r="http://schemas.openxmlformats.org/officeDocument/2006/relationships" xmlns:m="http://schemas.openxmlformats.org/officeDocument/2006/math" xmlns:v="urn:schemas-microsoft-com:vml" xmlns:wp14="http://schemas.microsoft.com/office/word/2010/wordprocessingDrawing" xmlns:wp="http://schemas.openxmlformats.org/drawingml/2006/wordprocessingDrawing" xmlns:w10="urn:schemas-microsoft-com:office:word" xmlns:w="http://schemas.openxmlformats.org/wordprocessingml/2006/main" xmlns:w14="http://schemas.microsoft.com/office/word/2010/wordml" xmlns:w15="http://schemas.microsoft.com/office/word/2012/wordml" xmlns:w16cex="http://schemas.microsoft.com/office/word/2018/wordml/cex" xmlns:w16cid="http://schemas.microsoft.com/office/word/2016/wordml/cid" xmlns:w16="http://schemas.microsoft.com/office/word/2018/wordml" xmlns:w16sdtdh="http://schemas.microsoft.com/office/word/2020/wordml/sdtdatahash" xmlns:w16se="http://schemas.microsoft.com/office/word/2015/wordml/symex" xmlns:wpg="http://schemas.microsoft.com/office/word/2010/wordprocessingGroup" xmlns:wpi="http://schemas.microsoft.com/office/word/2010/wordprocessingInk" xmlns:wne="http://schemas.microsoft.com/office/word/2006/wordml" xmlns:wps="http://schemas.microsoft.com/office/word/2010/wordprocessingShape" mc:Ignorable="w14 w15 w16se w16cid w16 w16cex w16sdtdh wp14">
+<w:document xmlns:wpc="http://schemas.microsoft.com/office/word/2010/wordprocessingCanvas" xmlns:cx="http://schemas.microsoft.com/office/drawing/2014/chartex" xmlns:mc="http://schemas.openxmlformats.org/markup-compatibility/2006" xmlns:o="urn:schemas-microsoft-com:office:office" xmlns:r="http://schemas.openxmlformats.org/officeDocument/2006/relationships" xmlns:m="http://schemas.openxmlformats.org/officeDocument/2006/math" xmlns:v="urn:schemas-microsoft-com:vml" xmlns:wp14="http://schemas.microsoft.com/office/word/2010/wordprocessingDrawing" xmlns:wp="http://schemas.openxmlformats.org/drawingml/2006/wordprocessingDrawing" xmlns:w10="urn:schemas-microsoft-com:office:word" xmlns:w="http://schemas.openxmlformats.org/wordprocessingml/2006/main" xmlns:w14="http://schemas.microsoft.com/office/word/2010/wordml" xmlns:w15="http://schemas.microsoft.com/office/word/2012/wordml" xmlns:w16se="http://schemas.microsoft.com/office/word/2015/wordml/symex" xmlns:wpg="http://schemas.microsoft.com/office/word/2010/wordprocessingGroup" xmlns:wpi="http://schemas.microsoft.com/office/word/2010/wordprocessingInk" xmlns:wne="http://schemas.microsoft.com/office/word/2006/wordml" xmlns:wps="http://schemas.microsoft.com/office/word/2010/wordprocessingShape" mc:Ignorable="w14 w15 w16se wp14">
   <w:body>
     <w:p>
       <w:pPr>
@@ -54,21 +54,7 @@
         <w:rPr>
           <w:rFonts w:cstheme="minorHAnsi"/>
         </w:rPr>
-        <w:t xml:space="preserve">running the script depends on credentials to AHREFS. Right </w:t>
-      </w:r>
-      <w:proofErr w:type="gramStart"/>
-      <w:r>
-        <w:rPr>
-          <w:rFonts w:cstheme="minorHAnsi"/>
-        </w:rPr>
-        <w:t>now</w:t>
-      </w:r>
-      <w:proofErr w:type="gramEnd"/>
-      <w:r>
-        <w:rPr>
-          <w:rFonts w:cstheme="minorHAnsi"/>
-        </w:rPr>
-        <w:t xml:space="preserve"> you are using the login and password for </w:t>
+        <w:t xml:space="preserve">running the script depends on credentials to AHREFS. Right now you are using the login and password for </w:t>
       </w:r>
       <w:hyperlink r:id="rId5" w:history="1">
         <w:r>
@@ -89,181 +75,37 @@
     <w:p>
       <w:pPr>
         <w:pStyle w:val="ListParagraph"/>
-        <w:numPr>
-          <w:ilvl w:val="1"/>
-          <w:numId w:val="2"/>
-        </w:numPr>
-        <w:rPr>
-          <w:rFonts w:cstheme="minorHAnsi"/>
-        </w:rPr>
-      </w:pPr>
-      <w:r>
-        <w:rPr>
-          <w:rFonts w:cstheme="minorHAnsi"/>
-        </w:rPr>
-        <w:t>The step “</w:t>
-      </w:r>
-      <w:r>
-        <w:rPr>
-          <w:rFonts w:cstheme="minorHAnsi"/>
-          <w:color w:val="24292E"/>
-        </w:rPr>
-        <w:t>Then merge output-1.xls and output-2.xls to one file &gt;&gt; output-3.xls</w:t>
-      </w:r>
-      <w:r>
-        <w:rPr>
-          <w:rFonts w:cstheme="minorHAnsi"/>
-          <w:color w:val="24292E"/>
-        </w:rPr>
-        <w:t>” – is that something that I do manually?</w:t>
-      </w:r>
-    </w:p>
-    <w:p>
-      <w:pPr>
-        <w:pStyle w:val="ListParagraph"/>
-        <w:numPr>
-          <w:ilvl w:val="1"/>
-          <w:numId w:val="2"/>
-        </w:numPr>
-        <w:rPr>
-          <w:rFonts w:cstheme="minorHAnsi"/>
-        </w:rPr>
-      </w:pPr>
-      <w:proofErr w:type="gramStart"/>
-      <w:r>
-        <w:rPr>
-          <w:rFonts w:cstheme="minorHAnsi"/>
-        </w:rPr>
-        <w:t>Is</w:t>
-      </w:r>
-      <w:proofErr w:type="gramEnd"/>
-      <w:r>
-        <w:rPr>
-          <w:rFonts w:cstheme="minorHAnsi"/>
-        </w:rPr>
-        <w:t xml:space="preserve"> there any limitations that I need to be aware of when I run the scripts?</w:t>
-      </w:r>
-    </w:p>
-    <w:p>
-      <w:pPr>
-        <w:pStyle w:val="ListParagraph"/>
-        <w:numPr>
-          <w:ilvl w:val="2"/>
-          <w:numId w:val="2"/>
-        </w:numPr>
-        <w:rPr>
-          <w:rFonts w:cstheme="minorHAnsi"/>
-        </w:rPr>
-      </w:pPr>
-      <w:r>
-        <w:rPr>
-          <w:rFonts w:cstheme="minorHAnsi"/>
-        </w:rPr>
-        <w:t>Is there a limit to the number of rows that I can have in file input.xls?</w:t>
-      </w:r>
-    </w:p>
-    <w:p>
-      <w:pPr>
-        <w:pStyle w:val="ListParagraph"/>
-        <w:numPr>
-          <w:ilvl w:val="2"/>
-          <w:numId w:val="2"/>
-        </w:numPr>
-        <w:rPr>
-          <w:rFonts w:cstheme="minorHAnsi"/>
-        </w:rPr>
-      </w:pPr>
-      <w:r>
-        <w:rPr>
-          <w:rFonts w:cstheme="minorHAnsi"/>
-        </w:rPr>
-        <w:t>How long will it take to generate output-1.xls on an input.xls file with 1000 rows? With 10,000 rows?</w:t>
-      </w:r>
-    </w:p>
-    <w:p>
-      <w:pPr>
-        <w:pStyle w:val="ListParagraph"/>
-        <w:numPr>
-          <w:ilvl w:val="2"/>
-          <w:numId w:val="2"/>
-        </w:numPr>
-        <w:rPr>
-          <w:rFonts w:cstheme="minorHAnsi"/>
-        </w:rPr>
-      </w:pPr>
-      <w:r>
-        <w:rPr>
-          <w:rFonts w:cstheme="minorHAnsi"/>
-        </w:rPr>
-        <w:t>Similarly – how long will it take to run the other scripts?</w:t>
-      </w:r>
-    </w:p>
-    <w:p>
-      <w:pPr>
-        <w:pStyle w:val="ListParagraph"/>
-        <w:numPr>
-          <w:ilvl w:val="2"/>
-          <w:numId w:val="2"/>
-        </w:numPr>
-        <w:rPr>
-          <w:rFonts w:cstheme="minorHAnsi"/>
-        </w:rPr>
-      </w:pPr>
-      <w:r>
-        <w:rPr>
-          <w:rFonts w:cstheme="minorHAnsi"/>
-        </w:rPr>
-        <w:t xml:space="preserve">Are there any limitations because of AHREFS that I need to be aware of, as </w:t>
-      </w:r>
-      <w:proofErr w:type="gramStart"/>
-      <w:r>
-        <w:rPr>
-          <w:rFonts w:cstheme="minorHAnsi"/>
-        </w:rPr>
-        <w:t>I’m</w:t>
-      </w:r>
-      <w:proofErr w:type="gramEnd"/>
-      <w:r>
-        <w:rPr>
-          <w:rFonts w:cstheme="minorHAnsi"/>
-        </w:rPr>
-        <w:t xml:space="preserve"> running the script?  Like any of these that the scripts </w:t>
-      </w:r>
-      <w:proofErr w:type="gramStart"/>
-      <w:r>
-        <w:rPr>
-          <w:rFonts w:cstheme="minorHAnsi"/>
-        </w:rPr>
-        <w:t>depends</w:t>
-      </w:r>
-      <w:proofErr w:type="gramEnd"/>
-      <w:r>
-        <w:rPr>
-          <w:rFonts w:cstheme="minorHAnsi"/>
-        </w:rPr>
-        <w:t xml:space="preserve"> on?</w:t>
-      </w:r>
-    </w:p>
-    <w:p>
-      <w:pPr>
-        <w:pStyle w:val="ListParagraph"/>
-        <w:numPr>
-          <w:ilvl w:val="2"/>
-          <w:numId w:val="2"/>
-        </w:numPr>
-        <w:rPr>
-          <w:rFonts w:cstheme="minorHAnsi"/>
-        </w:rPr>
-      </w:pPr>
-      <w:r>
-        <w:rPr>
-          <w:rFonts w:cstheme="minorHAnsi"/>
+        <w:ind w:left="1440"/>
+        <w:rPr>
+          <w:rFonts w:cstheme="minorHAnsi"/>
+          <w:b/>
+        </w:rPr>
+      </w:pPr>
+      <w:r>
+        <w:rPr>
+          <w:rFonts w:cstheme="minorHAnsi"/>
+          <w:b/>
+        </w:rPr>
+        <w:t>Yes, You can use your username and password to run script. Go to the settings.py file in root folder of my script and fill your email and password.</w:t>
+      </w:r>
+    </w:p>
+    <w:p>
+      <w:pPr>
+        <w:pStyle w:val="ListParagraph"/>
+        <w:ind w:left="1440"/>
+        <w:rPr>
+          <w:rFonts w:cstheme="minorHAnsi"/>
+        </w:rPr>
+      </w:pPr>
+      <w:r>
+        <w:rPr>
+          <w:noProof/>
         </w:rPr>
         <w:drawing>
-          <wp:inline distT="0" distB="0" distL="0" distR="0" wp14:anchorId="14AABEA4" wp14:editId="70051684">
-            <wp:extent cx="5087674" cy="1079500"/>
-            <wp:effectExtent l="0" t="0" r="0" b="6350"/>
-            <wp:docPr id="1" name="Picture 1"/>
+          <wp:inline distT="0" distB="0" distL="0" distR="0" wp14:anchorId="581FDC58" wp14:editId="6E38A484">
+            <wp:extent cx="3940204" cy="2386012"/>
+            <wp:effectExtent l="0" t="0" r="3175" b="0"/>
+            <wp:docPr id="3" name="Picture 3"/>
             <wp:cNvGraphicFramePr>
               <a:graphicFrameLocks xmlns:a="http://schemas.openxmlformats.org/drawingml/2006/main" noChangeAspect="1"/>
             </wp:cNvGraphicFramePr>
@@ -283,6 +125,599 @@
                   <pic:spPr>
                     <a:xfrm>
                       <a:off x="0" y="0"/>
+                      <a:ext cx="3945160" cy="2389013"/>
+                    </a:xfrm>
+                    <a:prstGeom prst="rect">
+                      <a:avLst/>
+                    </a:prstGeom>
+                  </pic:spPr>
+                </pic:pic>
+              </a:graphicData>
+            </a:graphic>
+          </wp:inline>
+        </w:drawing>
+      </w:r>
+    </w:p>
+    <w:p>
+      <w:pPr>
+        <w:pStyle w:val="ListParagraph"/>
+        <w:numPr>
+          <w:ilvl w:val="1"/>
+          <w:numId w:val="2"/>
+        </w:numPr>
+        <w:rPr>
+          <w:rFonts w:cstheme="minorHAnsi"/>
+        </w:rPr>
+      </w:pPr>
+      <w:r>
+        <w:rPr>
+          <w:rFonts w:cstheme="minorHAnsi"/>
+        </w:rPr>
+        <w:t>The step “</w:t>
+      </w:r>
+      <w:r>
+        <w:rPr>
+          <w:rFonts w:cstheme="minorHAnsi"/>
+          <w:color w:val="24292E"/>
+        </w:rPr>
+        <w:t>Then merge output-1.xls and output-2.xls to one file &gt;&gt; output-3.xls” – is that something that I do manually?</w:t>
+      </w:r>
+    </w:p>
+    <w:p>
+      <w:pPr>
+        <w:pStyle w:val="ListParagraph"/>
+        <w:ind w:left="1440"/>
+        <w:rPr>
+          <w:rFonts w:cstheme="minorHAnsi"/>
+          <w:color w:val="24292E"/>
+        </w:rPr>
+      </w:pPr>
+      <w:r>
+        <w:rPr>
+          <w:rFonts w:cstheme="minorHAnsi"/>
+          <w:b/>
+          <w:color w:val="24292E"/>
+        </w:rPr>
+        <w:t>Yes, you can merge it by manual. I have added new merge_output_1_2.py file in my scripts. You can download it on</w:t>
+      </w:r>
+      <w:r>
+        <w:rPr>
+          <w:rFonts w:cstheme="minorHAnsi"/>
+          <w:color w:val="24292E"/>
+        </w:rPr>
+        <w:t xml:space="preserve"> </w:t>
+      </w:r>
+      <w:hyperlink r:id="rId7" w:history="1">
+        <w:r>
+          <w:rPr>
+            <w:rStyle w:val="Hyperlink"/>
+            <w:rFonts w:cstheme="minorHAnsi"/>
+          </w:rPr>
+          <w:t>https://github.com/luantechrius/ahrefs_scraper</w:t>
+        </w:r>
+      </w:hyperlink>
+    </w:p>
+    <w:p>
+      <w:pPr>
+        <w:pStyle w:val="ListParagraph"/>
+        <w:ind w:left="1440"/>
+        <w:rPr>
+          <w:rFonts w:cstheme="minorHAnsi"/>
+        </w:rPr>
+      </w:pPr>
+      <w:r>
+        <w:rPr>
+          <w:noProof/>
+        </w:rPr>
+        <w:drawing>
+          <wp:inline distT="0" distB="0" distL="0" distR="0" wp14:anchorId="7505D4C2" wp14:editId="7F08A44A">
+            <wp:extent cx="3940546" cy="2947987"/>
+            <wp:effectExtent l="0" t="0" r="3175" b="5080"/>
+            <wp:docPr id="4" name="Picture 4"/>
+            <wp:cNvGraphicFramePr>
+              <a:graphicFrameLocks xmlns:a="http://schemas.openxmlformats.org/drawingml/2006/main" noChangeAspect="1"/>
+            </wp:cNvGraphicFramePr>
+            <a:graphic xmlns:a="http://schemas.openxmlformats.org/drawingml/2006/main">
+              <a:graphicData uri="http://schemas.openxmlformats.org/drawingml/2006/picture">
+                <pic:pic xmlns:pic="http://schemas.openxmlformats.org/drawingml/2006/picture">
+                  <pic:nvPicPr>
+                    <pic:cNvPr id="1" name=""/>
+                    <pic:cNvPicPr/>
+                  </pic:nvPicPr>
+                  <pic:blipFill>
+                    <a:blip r:embed="rId8"/>
+                    <a:stretch>
+                      <a:fillRect/>
+                    </a:stretch>
+                  </pic:blipFill>
+                  <pic:spPr>
+                    <a:xfrm>
+                      <a:off x="0" y="0"/>
+                      <a:ext cx="3948143" cy="2953671"/>
+                    </a:xfrm>
+                    <a:prstGeom prst="rect">
+                      <a:avLst/>
+                    </a:prstGeom>
+                  </pic:spPr>
+                </pic:pic>
+              </a:graphicData>
+            </a:graphic>
+          </wp:inline>
+        </w:drawing>
+      </w:r>
+    </w:p>
+    <w:p>
+      <w:pPr>
+        <w:pStyle w:val="ListParagraph"/>
+        <w:ind w:left="1440"/>
+        <w:rPr>
+          <w:rFonts w:cstheme="minorHAnsi"/>
+          <w:b/>
+        </w:rPr>
+      </w:pPr>
+      <w:r>
+        <w:rPr>
+          <w:rFonts w:cstheme="minorHAnsi"/>
+          <w:b/>
+        </w:rPr>
+        <w:t xml:space="preserve">Notes: Make sure the files </w:t>
+      </w:r>
+      <w:r>
+        <w:rPr>
+          <w:rFonts w:cstheme="minorHAnsi"/>
+          <w:b/>
+          <w:color w:val="24292E"/>
+        </w:rPr>
+        <w:t>output-1.xls and output-2.xls</w:t>
+      </w:r>
+      <w:r>
+        <w:rPr>
+          <w:rFonts w:cstheme="minorHAnsi"/>
+          <w:b/>
+          <w:color w:val="24292E"/>
+        </w:rPr>
+        <w:t xml:space="preserve"> is exist in data folder</w:t>
+      </w:r>
+    </w:p>
+    <w:p>
+      <w:pPr>
+        <w:pStyle w:val="ListParagraph"/>
+        <w:numPr>
+          <w:ilvl w:val="1"/>
+          <w:numId w:val="2"/>
+        </w:numPr>
+        <w:rPr>
+          <w:rFonts w:cstheme="minorHAnsi"/>
+        </w:rPr>
+      </w:pPr>
+      <w:r>
+        <w:rPr>
+          <w:rFonts w:cstheme="minorHAnsi"/>
+        </w:rPr>
+        <w:t>Is there any limitations that I need to be aware of when I run the scripts?</w:t>
+      </w:r>
+    </w:p>
+    <w:p>
+      <w:pPr>
+        <w:pStyle w:val="ListParagraph"/>
+        <w:numPr>
+          <w:ilvl w:val="2"/>
+          <w:numId w:val="2"/>
+        </w:numPr>
+        <w:rPr>
+          <w:rFonts w:cstheme="minorHAnsi"/>
+        </w:rPr>
+      </w:pPr>
+      <w:r>
+        <w:rPr>
+          <w:rFonts w:cstheme="minorHAnsi"/>
+        </w:rPr>
+        <w:t>Is there a limit to the number of rows that I can have in file input.xls?</w:t>
+      </w:r>
+    </w:p>
+    <w:p>
+      <w:pPr>
+        <w:pStyle w:val="ListParagraph"/>
+        <w:ind w:left="2160"/>
+        <w:rPr>
+          <w:rFonts w:cstheme="minorHAnsi"/>
+          <w:b/>
+        </w:rPr>
+      </w:pPr>
+      <w:r>
+        <w:rPr>
+          <w:rFonts w:cstheme="minorHAnsi"/>
+          <w:b/>
+        </w:rPr>
+        <w:t xml:space="preserve">No, it’s not limit to the </w:t>
+      </w:r>
+      <w:r>
+        <w:rPr>
+          <w:rFonts w:cstheme="minorHAnsi"/>
+          <w:b/>
+        </w:rPr>
+        <w:t>number of rows</w:t>
+      </w:r>
+      <w:r>
+        <w:rPr>
+          <w:rFonts w:cstheme="minorHAnsi"/>
+          <w:b/>
+        </w:rPr>
+        <w:t>.</w:t>
+      </w:r>
+    </w:p>
+    <w:p>
+      <w:pPr>
+        <w:pStyle w:val="ListParagraph"/>
+        <w:numPr>
+          <w:ilvl w:val="2"/>
+          <w:numId w:val="2"/>
+        </w:numPr>
+        <w:rPr>
+          <w:rFonts w:cstheme="minorHAnsi"/>
+        </w:rPr>
+      </w:pPr>
+      <w:r>
+        <w:rPr>
+          <w:rFonts w:cstheme="minorHAnsi"/>
+        </w:rPr>
+        <w:t>How long will it take to generate output-1.xls on an input.xls file with 1000 rows? With 10,000 rows?</w:t>
+      </w:r>
+    </w:p>
+    <w:p>
+      <w:pPr>
+        <w:pStyle w:val="ListParagraph"/>
+        <w:ind w:left="2160"/>
+        <w:rPr>
+          <w:rFonts w:cstheme="minorHAnsi"/>
+          <w:b/>
+        </w:rPr>
+      </w:pPr>
+      <w:r>
+        <w:rPr>
+          <w:rFonts w:cstheme="minorHAnsi"/>
+          <w:b/>
+        </w:rPr>
+        <w:t>It will depend the URLs</w:t>
+      </w:r>
+      <w:r>
+        <w:rPr>
+          <w:rFonts w:cstheme="minorHAnsi"/>
+          <w:b/>
+        </w:rPr>
+        <w:t>(rows)</w:t>
+      </w:r>
+      <w:r>
+        <w:rPr>
+          <w:rFonts w:cstheme="minorHAnsi"/>
+          <w:b/>
+        </w:rPr>
+        <w:t xml:space="preserve"> in your input file. If a URL in your input file have more 1 million backlink, my script need time </w:t>
+      </w:r>
+      <w:r>
+        <w:rPr>
+          <w:rFonts w:cstheme="minorHAnsi"/>
+          <w:b/>
+        </w:rPr>
+        <w:t xml:space="preserve">to </w:t>
+      </w:r>
+      <w:r>
+        <w:rPr>
+          <w:rFonts w:cstheme="minorHAnsi"/>
+          <w:b/>
+        </w:rPr>
+        <w:t xml:space="preserve"> crawl a lot of pages</w:t>
+      </w:r>
+      <w:r>
+        <w:rPr>
+          <w:rFonts w:cstheme="minorHAnsi"/>
+          <w:b/>
+        </w:rPr>
+        <w:t>. Maybe is one day.</w:t>
+      </w:r>
+    </w:p>
+    <w:p>
+      <w:pPr>
+        <w:pStyle w:val="ListParagraph"/>
+        <w:ind w:left="2160"/>
+        <w:rPr>
+          <w:rFonts w:cstheme="minorHAnsi"/>
+          <w:b/>
+        </w:rPr>
+      </w:pPr>
+      <w:r>
+        <w:rPr>
+          <w:rFonts w:cstheme="minorHAnsi"/>
+          <w:b/>
+        </w:rPr>
+        <w:t>Note: I got a lot of URLs in your input file is the root domain. It is the reason why my script takes more time to crawl backlinks. I suggest you remove the root domain, only crawl URLs.</w:t>
+      </w:r>
+    </w:p>
+    <w:p>
+      <w:pPr>
+        <w:pStyle w:val="ListParagraph"/>
+        <w:ind w:left="2160"/>
+        <w:rPr>
+          <w:rFonts w:cstheme="minorHAnsi"/>
+        </w:rPr>
+      </w:pPr>
+      <w:r>
+        <w:rPr>
+          <w:rFonts w:cstheme="minorHAnsi"/>
+          <w:b/>
+        </w:rPr>
+        <w:t>Example</w:t>
+      </w:r>
+      <w:r>
+        <w:rPr>
+          <w:rFonts w:cstheme="minorHAnsi"/>
+        </w:rPr>
+        <w:t xml:space="preserve">: </w:t>
+      </w:r>
+      <w:hyperlink r:id="rId9" w:history="1">
+        <w:r>
+          <w:rPr>
+            <w:rStyle w:val="Hyperlink"/>
+            <w:rFonts w:cstheme="minorHAnsi"/>
+          </w:rPr>
+          <w:t>https://www.oyez.org/cases/2020/19-251</w:t>
+        </w:r>
+      </w:hyperlink>
+      <w:r>
+        <w:rPr>
+          <w:rFonts w:cstheme="minorHAnsi"/>
+        </w:rPr>
+        <w:t xml:space="preserve"> =&gt; </w:t>
+      </w:r>
+      <w:r>
+        <w:rPr>
+          <w:rFonts w:cstheme="minorHAnsi"/>
+          <w:b/>
+        </w:rPr>
+        <w:t>Keep</w:t>
+      </w:r>
+      <w:r>
+        <w:rPr>
+          <w:rFonts w:cstheme="minorHAnsi"/>
+        </w:rPr>
+        <w:t xml:space="preserve"> | </w:t>
+      </w:r>
+      <w:hyperlink r:id="rId10" w:history="1">
+        <w:r>
+          <w:rPr>
+            <w:rStyle w:val="Hyperlink"/>
+            <w:rFonts w:cstheme="minorHAnsi"/>
+          </w:rPr>
+          <w:t>https://www.oyez.org</w:t>
+        </w:r>
+      </w:hyperlink>
+      <w:r>
+        <w:rPr>
+          <w:rFonts w:cstheme="minorHAnsi"/>
+        </w:rPr>
+        <w:t xml:space="preserve"> =&gt; </w:t>
+      </w:r>
+      <w:r>
+        <w:rPr>
+          <w:rFonts w:cstheme="minorHAnsi"/>
+          <w:b/>
+        </w:rPr>
+        <w:t>remove</w:t>
+      </w:r>
+    </w:p>
+    <w:p>
+      <w:pPr>
+        <w:pStyle w:val="ListParagraph"/>
+        <w:numPr>
+          <w:ilvl w:val="2"/>
+          <w:numId w:val="2"/>
+        </w:numPr>
+        <w:rPr>
+          <w:rFonts w:cstheme="minorHAnsi"/>
+        </w:rPr>
+      </w:pPr>
+      <w:r>
+        <w:rPr>
+          <w:rFonts w:cstheme="minorHAnsi"/>
+        </w:rPr>
+        <w:t>Similarly – how long will it take to run the other scripts?</w:t>
+      </w:r>
+    </w:p>
+    <w:p>
+      <w:pPr>
+        <w:pStyle w:val="ListParagraph"/>
+        <w:ind w:left="2160"/>
+        <w:rPr>
+          <w:rFonts w:cstheme="minorHAnsi"/>
+          <w:b/>
+        </w:rPr>
+      </w:pPr>
+      <w:r>
+        <w:rPr>
+          <w:rFonts w:cstheme="minorHAnsi"/>
+          <w:b/>
+        </w:rPr>
+        <w:t>W</w:t>
+      </w:r>
+      <w:r>
+        <w:rPr>
+          <w:rFonts w:cstheme="minorHAnsi"/>
+          <w:b/>
+        </w:rPr>
+        <w:t>hen it crawls per 100 URLs, my script automatically calculates URLs to export backlink data to the output file.</w:t>
+      </w:r>
+      <w:r>
+        <w:rPr>
+          <w:rFonts w:cstheme="minorHAnsi"/>
+          <w:b/>
+        </w:rPr>
+        <w:t xml:space="preserve"> I have added the crawl status.</w:t>
+      </w:r>
+    </w:p>
+    <w:p>
+      <w:pPr>
+        <w:pStyle w:val="ListParagraph"/>
+        <w:ind w:left="2160"/>
+        <w:rPr>
+          <w:rFonts w:cstheme="minorHAnsi"/>
+          <w:b/>
+        </w:rPr>
+      </w:pPr>
+      <w:r>
+        <w:rPr>
+          <w:rFonts w:cstheme="minorHAnsi"/>
+          <w:b/>
+        </w:rPr>
+        <w:t>My script will add 3 columns "BL Status", "Total BL",  "Batch Analysis" to identify crawl later when you stop it...and rut it again.</w:t>
+      </w:r>
+    </w:p>
+    <w:p>
+      <w:pPr>
+        <w:pStyle w:val="ListParagraph"/>
+        <w:ind w:left="2160"/>
+        <w:rPr>
+          <w:rFonts w:cstheme="minorHAnsi"/>
+        </w:rPr>
+      </w:pPr>
+      <w:r>
+        <w:rPr>
+          <w:noProof/>
+        </w:rPr>
+        <w:drawing>
+          <wp:inline distT="0" distB="0" distL="0" distR="0" wp14:anchorId="63F3E340" wp14:editId="0D07BDE3">
+            <wp:extent cx="5310687" cy="1619250"/>
+            <wp:effectExtent l="0" t="0" r="4445" b="0"/>
+            <wp:docPr id="5" name="Picture 5"/>
+            <wp:cNvGraphicFramePr>
+              <a:graphicFrameLocks xmlns:a="http://schemas.openxmlformats.org/drawingml/2006/main" noChangeAspect="1"/>
+            </wp:cNvGraphicFramePr>
+            <a:graphic xmlns:a="http://schemas.openxmlformats.org/drawingml/2006/main">
+              <a:graphicData uri="http://schemas.openxmlformats.org/drawingml/2006/picture">
+                <pic:pic xmlns:pic="http://schemas.openxmlformats.org/drawingml/2006/picture">
+                  <pic:nvPicPr>
+                    <pic:cNvPr id="1" name=""/>
+                    <pic:cNvPicPr/>
+                  </pic:nvPicPr>
+                  <pic:blipFill>
+                    <a:blip r:embed="rId11"/>
+                    <a:stretch>
+                      <a:fillRect/>
+                    </a:stretch>
+                  </pic:blipFill>
+                  <pic:spPr>
+                    <a:xfrm>
+                      <a:off x="0" y="0"/>
+                      <a:ext cx="5320893" cy="1622362"/>
+                    </a:xfrm>
+                    <a:prstGeom prst="rect">
+                      <a:avLst/>
+                    </a:prstGeom>
+                  </pic:spPr>
+                </pic:pic>
+              </a:graphicData>
+            </a:graphic>
+          </wp:inline>
+        </w:drawing>
+      </w:r>
+    </w:p>
+    <w:p>
+      <w:pPr>
+        <w:pStyle w:val="ListParagraph"/>
+        <w:numPr>
+          <w:ilvl w:val="2"/>
+          <w:numId w:val="2"/>
+        </w:numPr>
+        <w:rPr>
+          <w:rFonts w:cstheme="minorHAnsi"/>
+        </w:rPr>
+      </w:pPr>
+      <w:r>
+        <w:rPr>
+          <w:rFonts w:cstheme="minorHAnsi"/>
+        </w:rPr>
+        <w:t>Are there any limitations because of AHREFS that I need to be aware of, as I’m running the script?  Like any of these that the scripts depends on?</w:t>
+      </w:r>
+    </w:p>
+    <w:p>
+      <w:pPr>
+        <w:pStyle w:val="ListParagraph"/>
+        <w:numPr>
+          <w:ilvl w:val="3"/>
+          <w:numId w:val="2"/>
+        </w:numPr>
+        <w:rPr>
+          <w:rFonts w:cstheme="minorHAnsi"/>
+          <w:b/>
+        </w:rPr>
+      </w:pPr>
+      <w:r>
+        <w:rPr>
+          <w:rFonts w:cstheme="minorHAnsi"/>
+          <w:b/>
+        </w:rPr>
+        <w:t>You will get unlimited when running script-1, because I crawl data from Ahrefs API</w:t>
+      </w:r>
+    </w:p>
+    <w:p>
+      <w:pPr>
+        <w:pStyle w:val="ListParagraph"/>
+        <w:numPr>
+          <w:ilvl w:val="3"/>
+          <w:numId w:val="2"/>
+        </w:numPr>
+        <w:rPr>
+          <w:rFonts w:cstheme="minorHAnsi"/>
+          <w:b/>
+        </w:rPr>
+      </w:pPr>
+      <w:r>
+        <w:rPr>
+          <w:rFonts w:cstheme="minorHAnsi"/>
+          <w:b/>
+        </w:rPr>
+        <w:t>You will get limited from “Batch Analysis, rows per month”when running script-2</w:t>
+      </w:r>
+    </w:p>
+    <w:p>
+      <w:pPr>
+        <w:pStyle w:val="ListParagraph"/>
+        <w:numPr>
+          <w:ilvl w:val="2"/>
+          <w:numId w:val="2"/>
+        </w:numPr>
+        <w:rPr>
+          <w:rFonts w:cstheme="minorHAnsi"/>
+        </w:rPr>
+      </w:pPr>
+      <w:r>
+        <w:rPr>
+          <w:rFonts w:cstheme="minorHAnsi"/>
+          <w:noProof/>
+        </w:rPr>
+        <w:drawing>
+          <wp:inline distT="0" distB="0" distL="0" distR="0" wp14:anchorId="14AABEA4" wp14:editId="70051684">
+            <wp:extent cx="5087674" cy="1079500"/>
+            <wp:effectExtent l="0" t="0" r="0" b="6350"/>
+            <wp:docPr id="1" name="Picture 1"/>
+            <wp:cNvGraphicFramePr>
+              <a:graphicFrameLocks xmlns:a="http://schemas.openxmlformats.org/drawingml/2006/main" noChangeAspect="1"/>
+            </wp:cNvGraphicFramePr>
+            <a:graphic xmlns:a="http://schemas.openxmlformats.org/drawingml/2006/main">
+              <a:graphicData uri="http://schemas.openxmlformats.org/drawingml/2006/picture">
+                <pic:pic xmlns:pic="http://schemas.openxmlformats.org/drawingml/2006/picture">
+                  <pic:nvPicPr>
+                    <pic:cNvPr id="1" name=""/>
+                    <pic:cNvPicPr/>
+                  </pic:nvPicPr>
+                  <pic:blipFill>
+                    <a:blip r:embed="rId12"/>
+                    <a:stretch>
+                      <a:fillRect/>
+                    </a:stretch>
+                  </pic:blipFill>
+                  <pic:spPr>
+                    <a:xfrm>
+                      <a:off x="0" y="0"/>
                       <a:ext cx="5100820" cy="1082289"/>
                     </a:xfrm>
                     <a:prstGeom prst="rect">
@@ -328,7 +763,7 @@
                     <pic:cNvPicPr/>
                   </pic:nvPicPr>
                   <pic:blipFill>
-                    <a:blip r:embed="rId7"/>
+                    <a:blip r:embed="rId13"/>
                     <a:stretch>
                       <a:fillRect/>
                     </a:stretch>
@@ -436,7 +871,7 @@
           <w:rFonts w:cstheme="minorHAnsi"/>
         </w:rPr>
       </w:pPr>
-      <w:hyperlink r:id="rId8" w:history="1">
+      <w:hyperlink r:id="rId14" w:history="1">
         <w:r>
           <w:rPr>
             <w:rStyle w:val="Hyperlink"/>
@@ -467,7 +902,7 @@
           <w:rFonts w:cstheme="minorHAnsi"/>
         </w:rPr>
       </w:pPr>
-      <w:hyperlink r:id="rId9" w:history="1">
+      <w:hyperlink r:id="rId15" w:history="1">
         <w:r>
           <w:rPr>
             <w:rStyle w:val="Hyperlink"/>
@@ -498,7 +933,7 @@
           <w:rFonts w:cstheme="minorHAnsi"/>
         </w:rPr>
       </w:pPr>
-      <w:hyperlink r:id="rId10" w:history="1">
+      <w:hyperlink r:id="rId16" w:history="1">
         <w:r>
           <w:rPr>
             <w:rStyle w:val="Hyperlink"/>
@@ -529,7 +964,7 @@
           <w:rFonts w:cstheme="minorHAnsi"/>
         </w:rPr>
       </w:pPr>
-      <w:hyperlink r:id="rId11" w:history="1">
+      <w:hyperlink r:id="rId17" w:history="1">
         <w:r>
           <w:rPr>
             <w:rStyle w:val="Hyperlink"/>
@@ -552,7 +987,7 @@
           <w:rFonts w:cstheme="minorHAnsi"/>
         </w:rPr>
       </w:pPr>
-      <w:hyperlink r:id="rId12" w:history="1">
+      <w:hyperlink r:id="rId18" w:history="1">
         <w:r>
           <w:rPr>
             <w:rStyle w:val="Hyperlink"/>
@@ -583,7 +1018,7 @@
           <w:rFonts w:cstheme="minorHAnsi"/>
         </w:rPr>
       </w:pPr>
-      <w:hyperlink r:id="rId13" w:history="1">
+      <w:hyperlink r:id="rId19" w:history="1">
         <w:r>
           <w:rPr>
             <w:rStyle w:val="Hyperlink"/>
@@ -605,6 +1040,22 @@
     </w:p>
     <w:p>
       <w:pPr>
+        <w:ind w:left="720"/>
+        <w:rPr>
+          <w:rFonts w:cstheme="minorHAnsi"/>
+          <w:b/>
+        </w:rPr>
+      </w:pPr>
+      <w:r>
+        <w:rPr>
+          <w:rFonts w:cstheme="minorHAnsi"/>
+          <w:b/>
+        </w:rPr>
+        <w:t xml:space="preserve">It’s a hard code. I need time to write a script to remove it. If you want a script, please add a milestone with $20 for a script to remove root domains. </w:t>
+      </w:r>
+    </w:p>
+    <w:p>
+      <w:pPr>
         <w:pStyle w:val="ListParagraph"/>
         <w:numPr>
           <w:ilvl w:val="0"/>
@@ -636,13 +1087,7 @@
         <w:rPr>
           <w:rFonts w:cstheme="minorHAnsi"/>
         </w:rPr>
-        <w:t>1.xls does not include</w:t>
-      </w:r>
-      <w:r>
-        <w:rPr>
-          <w:rFonts w:cstheme="minorHAnsi"/>
-        </w:rPr>
-        <w:t xml:space="preserve"> some of the URLs that were needed to be put into AHREFS. For example:</w:t>
+        <w:t>1.xls does not include some of the URLs that were needed to be put into AHREFS. For example:</w:t>
       </w:r>
       <w:r>
         <w:rPr>
@@ -650,7 +1095,7 @@
         </w:rPr>
         <w:t xml:space="preserve">  </w:t>
       </w:r>
-      <w:hyperlink r:id="rId14" w:history="1">
+      <w:hyperlink r:id="rId20" w:history="1">
         <w:r>
           <w:rPr>
             <w:rStyle w:val="Hyperlink"/>
@@ -677,13 +1122,27 @@
         </w:rPr>
         <w:t xml:space="preserve">Is that only because the missing URLs do not have any backlinks to that URL (for example – the URL above gives me this: </w:t>
       </w:r>
-      <w:hyperlink r:id="rId15" w:history="1">
+      <w:hyperlink r:id="rId21" w:history="1">
         <w:r>
           <w:rPr>
             <w:rStyle w:val="Hyperlink"/>
             <w:rFonts w:cstheme="minorHAnsi"/>
           </w:rPr>
-          <w:t>https://ahrefs.com/site-explorer/backlinks/v7/external-similar-links/exact/live/all/all/dofollow/1/domain_rank_desc?target=abcdseattle.com%2Fhelpful-resources%2F</w:t>
+          <w:t>https://ahrefs.com/site-explorer/backlinks/v7/ex</w:t>
+        </w:r>
+        <w:r>
+          <w:rPr>
+            <w:rStyle w:val="Hyperlink"/>
+            <w:rFonts w:cstheme="minorHAnsi"/>
+          </w:rPr>
+          <w:t>t</w:t>
+        </w:r>
+        <w:r>
+          <w:rPr>
+            <w:rStyle w:val="Hyperlink"/>
+            <w:rFonts w:cstheme="minorHAnsi"/>
+          </w:rPr>
+          <w:t>ernal-similar-links/exact/live/all/all/dofollow/1/domain_rank_desc?target=abcdseattle.com%2Fhelpful-resources%2F</w:t>
         </w:r>
       </w:hyperlink>
       <w:r>
@@ -696,6 +1155,22 @@
     <w:p>
       <w:pPr>
         <w:pStyle w:val="ListParagraph"/>
+        <w:rPr>
+          <w:rFonts w:cstheme="minorHAnsi"/>
+          <w:b/>
+        </w:rPr>
+      </w:pPr>
+      <w:r>
+        <w:rPr>
+          <w:rFonts w:cstheme="minorHAnsi"/>
+          <w:b/>
+        </w:rPr>
+        <w:t>My script auto removes URLs not have a backlink to export to output files, but it has added "Total BL" columns in the input files. You check it when you complete the script-1.py</w:t>
+      </w:r>
+    </w:p>
+    <w:p>
+      <w:pPr>
+        <w:pStyle w:val="ListParagraph"/>
         <w:numPr>
           <w:ilvl w:val="0"/>
           <w:numId w:val="2"/>
@@ -752,7 +1227,7 @@
           <w:rFonts w:cstheme="minorHAnsi"/>
         </w:rPr>
       </w:pPr>
-      <w:hyperlink r:id="rId16" w:history="1">
+      <w:hyperlink r:id="rId22" w:history="1">
         <w:r>
           <w:rPr>
             <w:rStyle w:val="Hyperlink"/>
@@ -774,7 +1249,7 @@
           <w:rFonts w:cstheme="minorHAnsi"/>
         </w:rPr>
       </w:pPr>
-      <w:hyperlink r:id="rId17" w:history="1">
+      <w:hyperlink r:id="rId23" w:history="1">
         <w:r>
           <w:rPr>
             <w:rStyle w:val="Hyperlink"/>
@@ -792,6 +1267,8 @@
         </w:rPr>
         <w:t xml:space="preserve"> </w:t>
       </w:r>
+      <w:bookmarkStart w:id="0" w:name="_GoBack"/>
+      <w:bookmarkEnd w:id="0"/>
     </w:p>
     <w:p>
       <w:pPr>
@@ -808,14 +1285,34 @@
     <w:p>
       <w:pPr>
         <w:pStyle w:val="ListParagraph"/>
-        <w:numPr>
-          <w:ilvl w:val="0"/>
-          <w:numId w:val="2"/>
-        </w:numPr>
-        <w:rPr>
-          <w:rFonts w:cstheme="minorHAnsi"/>
-        </w:rPr>
-      </w:pPr>
+        <w:rPr>
+          <w:rFonts w:cstheme="minorHAnsi"/>
+          <w:b/>
+        </w:rPr>
+      </w:pPr>
+      <w:r>
+        <w:rPr>
+          <w:rFonts w:cstheme="minorHAnsi"/>
+          <w:b/>
+        </w:rPr>
+        <w:t>This is prolem when the script crawl big backlink data from a root domain via API. That is the reason why I suggest you remove the root domain.</w:t>
+      </w:r>
+    </w:p>
+    <w:p>
+      <w:pPr>
+        <w:pStyle w:val="ListParagraph"/>
+        <w:rPr>
+          <w:rFonts w:cstheme="minorHAnsi"/>
+          <w:b/>
+        </w:rPr>
+      </w:pPr>
+      <w:r>
+        <w:rPr>
+          <w:rFonts w:cstheme="minorHAnsi"/>
+          <w:b/>
+        </w:rPr>
+        <w:t>OR: My script will download file export on Ahrefs, but you will get limit in site explorer “Rows per month”</w:t>
+      </w:r>
     </w:p>
     <w:sectPr>
       <w:pgSz w:w="12240" w:h="15840"/>
@@ -828,11 +1325,11 @@
 </file>
 
 <file path=word/numbering.xml><?xml version="1.0" encoding="utf-8"?>
-<w:numbering xmlns:wpc="http://schemas.microsoft.com/office/word/2010/wordprocessingCanvas" xmlns:cx="http://schemas.microsoft.com/office/drawing/2014/chartex" xmlns:cx1="http://schemas.microsoft.com/office/drawing/2015/9/8/chartex" xmlns:cx2="http://schemas.microsoft.com/office/drawing/2015/10/21/chartex" xmlns:cx3="http://schemas.microsoft.com/office/drawing/2016/5/9/chartex" xmlns:cx4="http://schemas.microsoft.com/office/drawing/2016/5/10/chartex" xmlns:cx5="http://schemas.microsoft.com/office/drawing/2016/5/11/chartex" xmlns:cx6="http://schemas.microsoft.com/office/drawing/2016/5/12/chartex" xmlns:cx7="http://schemas.microsoft.com/office/drawing/2016/5/13/chartex" xmlns:cx8="http://schemas.microsoft.com/office/drawing/2016/5/14/chartex" xmlns:mc="http://schemas.openxmlformats.org/markup-compatibility/2006" xmlns:aink="http://schemas.microsoft.com/office/drawing/2016/ink" xmlns:am3d="http://schemas.microsoft.com/office/drawing/2017/model3d" xmlns:o="urn:schemas-microsoft-com:office:office" xmlns:r="http://schemas.openxmlformats.org/officeDocument/2006/relationships" xmlns:m="http://schemas.openxmlformats.org/officeDocument/2006/math" xmlns:v="urn:schemas-microsoft-com:vml" xmlns:wp14="http://schemas.microsoft.com/office/word/2010/wordprocessingDrawing" xmlns:wp="http://schemas.openxmlformats.org/drawingml/2006/wordprocessingDrawing" xmlns:w10="urn:schemas-microsoft-com:office:word" xmlns:w="http://schemas.openxmlformats.org/wordprocessingml/2006/main" xmlns:w14="http://schemas.microsoft.com/office/word/2010/wordml" xmlns:w15="http://schemas.microsoft.com/office/word/2012/wordml" xmlns:w16cex="http://schemas.microsoft.com/office/word/2018/wordml/cex" xmlns:w16cid="http://schemas.microsoft.com/office/word/2016/wordml/cid" xmlns:w16="http://schemas.microsoft.com/office/word/2018/wordml" xmlns:w16sdtdh="http://schemas.microsoft.com/office/word/2020/wordml/sdtdatahash" xmlns:w16se="http://schemas.microsoft.com/office/word/2015/wordml/symex" xmlns:wpg="http://schemas.microsoft.com/office/word/2010/wordprocessingGroup" xmlns:wpi="http://schemas.microsoft.com/office/word/2010/wordprocessingInk" xmlns:wne="http://schemas.microsoft.com/office/word/2006/wordml" xmlns:wps="http://schemas.microsoft.com/office/word/2010/wordprocessingShape" mc:Ignorable="w14 w15 w16se w16cid w16 w16cex w16sdtdh wp14">
+<w:numbering xmlns:wpc="http://schemas.microsoft.com/office/word/2010/wordprocessingCanvas" xmlns:cx="http://schemas.microsoft.com/office/drawing/2014/chartex" xmlns:mc="http://schemas.openxmlformats.org/markup-compatibility/2006" xmlns:o="urn:schemas-microsoft-com:office:office" xmlns:r="http://schemas.openxmlformats.org/officeDocument/2006/relationships" xmlns:m="http://schemas.openxmlformats.org/officeDocument/2006/math" xmlns:v="urn:schemas-microsoft-com:vml" xmlns:wp14="http://schemas.microsoft.com/office/word/2010/wordprocessingDrawing" xmlns:wp="http://schemas.openxmlformats.org/drawingml/2006/wordprocessingDrawing" xmlns:w10="urn:schemas-microsoft-com:office:word" xmlns:w="http://schemas.openxmlformats.org/wordprocessingml/2006/main" xmlns:w14="http://schemas.microsoft.com/office/word/2010/wordml" xmlns:w15="http://schemas.microsoft.com/office/word/2012/wordml" xmlns:w16se="http://schemas.microsoft.com/office/word/2015/wordml/symex" xmlns:wpg="http://schemas.microsoft.com/office/word/2010/wordprocessingGroup" xmlns:wpi="http://schemas.microsoft.com/office/word/2010/wordprocessingInk" xmlns:wne="http://schemas.microsoft.com/office/word/2006/wordml" xmlns:wps="http://schemas.microsoft.com/office/word/2010/wordprocessingShape" mc:Ignorable="w14 w15 w16se wp14">
   <w:abstractNum w:abstractNumId="0" w15:restartNumberingAfterBreak="0">
     <w:nsid w:val="14C90F92"/>
     <w:multiLevelType w:val="hybridMultilevel"/>
-    <w:tmpl w:val="3C6EC6F4"/>
+    <w:tmpl w:val="1C58A5AA"/>
     <w:lvl w:ilvl="0" w:tplc="3E3E1E64">
       <w:start w:val="1"/>
       <w:numFmt w:val="decimal"/>
@@ -863,14 +1360,16 @@
         <w:ind w:left="2160" w:hanging="180"/>
       </w:pPr>
     </w:lvl>
-    <w:lvl w:ilvl="3" w:tplc="0409000F" w:tentative="1">
-      <w:start w:val="1"/>
-      <w:numFmt w:val="decimal"/>
-      <w:lvlText w:val="%4."/>
+    <w:lvl w:ilvl="3" w:tplc="D5A6BAD6">
+      <w:numFmt w:val="bullet"/>
+      <w:lvlText w:val="-"/>
       <w:lvlJc w:val="left"/>
       <w:pPr>
         <w:ind w:left="2880" w:hanging="360"/>
       </w:pPr>
+      <w:rPr>
+        <w:rFonts w:ascii="Calibri" w:eastAsiaTheme="minorHAnsi" w:hAnsi="Calibri" w:cs="Calibri" w:hint="default"/>
+      </w:rPr>
     </w:lvl>
     <w:lvl w:ilvl="4" w:tplc="04090019" w:tentative="1">
       <w:start w:val="1"/>
@@ -1014,7 +1513,7 @@
 </file>
 
 <file path=word/styles.xml><?xml version="1.0" encoding="utf-8"?>
-<w:styles xmlns:mc="http://schemas.openxmlformats.org/markup-compatibility/2006" xmlns:r="http://schemas.openxmlformats.org/officeDocument/2006/relationships" xmlns:w="http://schemas.openxmlformats.org/wordprocessingml/2006/main" xmlns:w14="http://schemas.microsoft.com/office/word/2010/wordml" xmlns:w15="http://schemas.microsoft.com/office/word/2012/wordml" xmlns:w16cex="http://schemas.microsoft.com/office/word/2018/wordml/cex" xmlns:w16cid="http://schemas.microsoft.com/office/word/2016/wordml/cid" xmlns:w16="http://schemas.microsoft.com/office/word/2018/wordml" xmlns:w16sdtdh="http://schemas.microsoft.com/office/word/2020/wordml/sdtdatahash" xmlns:w16se="http://schemas.microsoft.com/office/word/2015/wordml/symex" mc:Ignorable="w14 w15 w16se w16cid w16 w16cex w16sdtdh">
+<w:styles xmlns:mc="http://schemas.openxmlformats.org/markup-compatibility/2006" xmlns:r="http://schemas.openxmlformats.org/officeDocument/2006/relationships" xmlns:w="http://schemas.openxmlformats.org/wordprocessingml/2006/main" xmlns:w14="http://schemas.microsoft.com/office/word/2010/wordml" xmlns:w15="http://schemas.microsoft.com/office/word/2012/wordml" xmlns:w16se="http://schemas.microsoft.com/office/word/2015/wordml/symex" mc:Ignorable="w14 w15 w16se">
   <w:docDefaults>
     <w:rPrDefault>
       <w:rPr>
@@ -1030,7 +1529,7 @@
       </w:pPr>
     </w:pPrDefault>
   </w:docDefaults>
-  <w:latentStyles w:defLockedState="0" w:defUIPriority="99" w:defSemiHidden="0" w:defUnhideWhenUsed="0" w:defQFormat="0" w:count="376">
+  <w:latentStyles w:defLockedState="0" w:defUIPriority="99" w:defSemiHidden="0" w:defUnhideWhenUsed="0" w:defQFormat="0" w:count="371">
     <w:lsdException w:name="Normal" w:uiPriority="0" w:qFormat="1"/>
     <w:lsdException w:name="heading 1" w:uiPriority="9" w:qFormat="1"/>
     <w:lsdException w:name="heading 2" w:semiHidden="1" w:uiPriority="9" w:unhideWhenUsed="1" w:qFormat="1"/>
@@ -1136,6 +1635,7 @@
     <w:lsdException w:name="HTML Sample" w:semiHidden="1" w:unhideWhenUsed="1"/>
     <w:lsdException w:name="HTML Typewriter" w:semiHidden="1" w:unhideWhenUsed="1"/>
     <w:lsdException w:name="HTML Variable" w:semiHidden="1" w:unhideWhenUsed="1"/>
+    <w:lsdException w:name="Normal Table" w:semiHidden="1" w:unhideWhenUsed="1"/>
     <w:lsdException w:name="annotation subject" w:semiHidden="1" w:unhideWhenUsed="1"/>
     <w:lsdException w:name="No List" w:semiHidden="1" w:unhideWhenUsed="1"/>
     <w:lsdException w:name="Outline List 1" w:semiHidden="1" w:unhideWhenUsed="1"/>
@@ -1182,8 +1682,10 @@
     <w:lsdException w:name="Table Subtle 2" w:semiHidden="1" w:unhideWhenUsed="1"/>
     <w:lsdException w:name="Table Web 1" w:semiHidden="1" w:unhideWhenUsed="1"/>
     <w:lsdException w:name="Table Web 2" w:semiHidden="1" w:unhideWhenUsed="1"/>
+    <w:lsdException w:name="Table Web 3" w:semiHidden="1" w:unhideWhenUsed="1"/>
     <w:lsdException w:name="Balloon Text" w:semiHidden="1" w:unhideWhenUsed="1"/>
     <w:lsdException w:name="Table Grid" w:uiPriority="39"/>
+    <w:lsdException w:name="Table Theme" w:semiHidden="1" w:unhideWhenUsed="1"/>
     <w:lsdException w:name="Placeholder Text" w:semiHidden="1"/>
     <w:lsdException w:name="No Spacing" w:uiPriority="1" w:qFormat="1"/>
     <w:lsdException w:name="Light Shading" w:uiPriority="60"/>
@@ -1399,11 +1901,6 @@
     <w:lsdException w:name="List Table 5 Dark Accent 6" w:uiPriority="50"/>
     <w:lsdException w:name="List Table 6 Colorful Accent 6" w:uiPriority="51"/>
     <w:lsdException w:name="List Table 7 Colorful Accent 6" w:uiPriority="52"/>
-    <w:lsdException w:name="Mention" w:semiHidden="1" w:unhideWhenUsed="1"/>
-    <w:lsdException w:name="Smart Hyperlink" w:semiHidden="1" w:unhideWhenUsed="1"/>
-    <w:lsdException w:name="Hashtag" w:semiHidden="1" w:unhideWhenUsed="1"/>
-    <w:lsdException w:name="Unresolved Mention" w:semiHidden="1" w:unhideWhenUsed="1"/>
-    <w:lsdException w:name="Smart Link" w:semiHidden="1" w:unhideWhenUsed="1"/>
   </w:latentStyles>
   <w:style w:type="paragraph" w:default="1" w:styleId="Normal">
     <w:name w:val="Normal"/>
@@ -1457,7 +1954,7 @@
       <w:u w:val="single"/>
     </w:rPr>
   </w:style>
-  <w:style w:type="character" w:styleId="UnresolvedMention">
+  <w:style w:type="character" w:customStyle="1" w:styleId="UnresolvedMention">
     <w:name w:val="Unresolved Mention"/>
     <w:basedOn w:val="DefaultParagraphFont"/>
     <w:uiPriority w:val="99"/>
@@ -1467,6 +1964,18 @@
     <w:rPr>
       <w:color w:val="605E5C"/>
       <w:shd w:val="clear" w:color="auto" w:fill="E1DFDD"/>
+    </w:rPr>
+  </w:style>
+  <w:style w:type="character" w:styleId="FollowedHyperlink">
+    <w:name w:val="FollowedHyperlink"/>
+    <w:basedOn w:val="DefaultParagraphFont"/>
+    <w:uiPriority w:val="99"/>
+    <w:semiHidden/>
+    <w:unhideWhenUsed/>
+    <w:rsid w:val="00586112"/>
+    <w:rPr>
+      <w:color w:val="954F72" w:themeColor="followedHyperlink"/>
+      <w:u w:val="single"/>
     </w:rPr>
   </w:style>
 </w:styles>

</xml_diff>